<commit_message>
Create Text File Parse Update Report and estimate delivery time page.
Signed-off-by: Ezra0001 <ezrayap@hotmail.com>
</commit_message>
<xml_diff>
--- a/Report/LocalOverseasPostageRates.docx
+++ b/Report/LocalOverseasPostageRates.docx
@@ -8793,7 +8793,7 @@
               <w:rPr>
                 <w:rStyle w:val="postal-code"/>
               </w:rPr>
-              <w:t>20001</w:t>
+              <w:t>20003</w:t>
             </w:r>
           </w:p>
           <w:p>
@@ -8887,12 +8887,6 @@
                 <w:szCs w:val="20"/>
               </w:rPr>
             </w:pPr>
-            <w:r>
-              <w:rPr>
-                <w:rStyle w:val="postal-code"/>
-              </w:rPr>
-              <w:t>60647</w:t>
-            </w:r>
           </w:p>
         </w:tc>
         <w:tc>
@@ -9400,7 +9394,15 @@
                 <w:sz w:val="20"/>
                 <w:szCs w:val="20"/>
               </w:rPr>
-              <w:t>50¢</w:t>
+              <w:t>7</w:t>
+            </w:r>
+            <w:r>
+              <w:rPr>
+                <w:rFonts w:ascii="Times New Roman" w:hAnsi="Times New Roman" w:cs="Times New Roman"/>
+                <w:sz w:val="20"/>
+                <w:szCs w:val="20"/>
+              </w:rPr>
+              <w:t>0¢</w:t>
             </w:r>
           </w:p>
           <w:p>
@@ -12207,7 +12209,34 @@
           <w:sz w:val="20"/>
           <w:szCs w:val="20"/>
         </w:rPr>
-        <w:t>** Note: All prices will be in US dollars.</w:t>
+        <w:t>*</w:t>
+      </w:r>
+      <w:r>
+        <w:rPr>
+          <w:rFonts w:ascii="Times New Roman" w:hAnsi="Times New Roman" w:cs="Times New Roman"/>
+          <w:b/>
+          <w:sz w:val="20"/>
+          <w:szCs w:val="20"/>
+        </w:rPr>
+        <w:t>*</w:t>
+      </w:r>
+      <w:r>
+        <w:rPr>
+          <w:rFonts w:ascii="Times New Roman" w:hAnsi="Times New Roman" w:cs="Times New Roman"/>
+          <w:b/>
+          <w:sz w:val="20"/>
+          <w:szCs w:val="20"/>
+        </w:rPr>
+        <w:t xml:space="preserve"> Note: All prices will be in US</w:t>
+      </w:r>
+      <w:r>
+        <w:rPr>
+          <w:rFonts w:ascii="Times New Roman" w:hAnsi="Times New Roman" w:cs="Times New Roman"/>
+          <w:b/>
+          <w:sz w:val="20"/>
+          <w:szCs w:val="20"/>
+        </w:rPr>
+        <w:t xml:space="preserve"> dollars.</w:t>
       </w:r>
       <w:r>
         <w:rPr>

</xml_diff>

<commit_message>
estimated delivery time completed but not yet adjusted according to immediate courier
Signed-off-by: Ezra0001 <ezrayap@hotmail.com>
</commit_message>
<xml_diff>
--- a/Report/LocalOverseasPostageRates.docx
+++ b/Report/LocalOverseasPostageRates.docx
@@ -234,6 +234,37 @@
               </w:rPr>
               <w:t>Weight</w:t>
             </w:r>
+            <w:r>
+              <w:rPr>
+                <w:rFonts w:ascii="Times New Roman" w:hAnsi="Times New Roman" w:cs="Times New Roman"/>
+                <w:b/>
+                <w:sz w:val="20"/>
+                <w:szCs w:val="20"/>
+              </w:rPr>
+              <w:t>-step</w:t>
+            </w:r>
+          </w:p>
+          <w:p>
+            <w:pPr>
+              <w:pStyle w:val="ListParagraph"/>
+              <w:ind w:left="0"/>
+              <w:jc w:val="center"/>
+              <w:rPr>
+                <w:rFonts w:ascii="Times New Roman" w:hAnsi="Times New Roman" w:cs="Times New Roman"/>
+                <w:b/>
+                <w:sz w:val="20"/>
+                <w:szCs w:val="20"/>
+              </w:rPr>
+            </w:pPr>
+            <w:r>
+              <w:rPr>
+                <w:rFonts w:ascii="Times New Roman" w:hAnsi="Times New Roman" w:cs="Times New Roman"/>
+                <w:b/>
+                <w:sz w:val="20"/>
+                <w:szCs w:val="20"/>
+              </w:rPr>
+              <w:t>Not Over</w:t>
+            </w:r>
           </w:p>
           <w:p>
             <w:pPr>
@@ -1086,7 +1117,15 @@
                 <w:sz w:val="20"/>
                 <w:szCs w:val="20"/>
               </w:rPr>
-              <w:t>per additional 1kg</w:t>
+              <w:t xml:space="preserve">per additional </w:t>
+            </w:r>
+            <w:r>
+              <w:rPr>
+                <w:rFonts w:ascii="Times New Roman" w:hAnsi="Times New Roman" w:cs="Times New Roman"/>
+                <w:sz w:val="20"/>
+                <w:szCs w:val="20"/>
+              </w:rPr>
+              <w:t>100g</w:t>
             </w:r>
           </w:p>
         </w:tc>
@@ -1411,7 +1450,15 @@
                 <w:sz w:val="20"/>
                 <w:szCs w:val="20"/>
               </w:rPr>
-              <w:t>per additional 1kg</w:t>
+              <w:t xml:space="preserve">per additional </w:t>
+            </w:r>
+            <w:r>
+              <w:rPr>
+                <w:rFonts w:ascii="Times New Roman" w:hAnsi="Times New Roman" w:cs="Times New Roman"/>
+                <w:sz w:val="20"/>
+                <w:szCs w:val="20"/>
+              </w:rPr>
+              <w:t>100g</w:t>
             </w:r>
           </w:p>
         </w:tc>
@@ -1736,7 +1783,15 @@
                 <w:sz w:val="20"/>
                 <w:szCs w:val="20"/>
               </w:rPr>
-              <w:t>per additional 1kg</w:t>
+              <w:t xml:space="preserve">per additional </w:t>
+            </w:r>
+            <w:r>
+              <w:rPr>
+                <w:rFonts w:ascii="Times New Roman" w:hAnsi="Times New Roman" w:cs="Times New Roman"/>
+                <w:sz w:val="20"/>
+                <w:szCs w:val="20"/>
+              </w:rPr>
+              <w:t>100g</w:t>
             </w:r>
           </w:p>
         </w:tc>
@@ -2281,7 +2336,15 @@
                 <w:sz w:val="20"/>
                 <w:szCs w:val="20"/>
               </w:rPr>
-              <w:t>per additional 1kg</w:t>
+              <w:t xml:space="preserve">per additional </w:t>
+            </w:r>
+            <w:r>
+              <w:rPr>
+                <w:rFonts w:ascii="Times New Roman" w:hAnsi="Times New Roman" w:cs="Times New Roman"/>
+                <w:sz w:val="20"/>
+                <w:szCs w:val="20"/>
+              </w:rPr>
+              <w:t>100g</w:t>
             </w:r>
           </w:p>
         </w:tc>
@@ -2606,7 +2669,15 @@
                 <w:sz w:val="20"/>
                 <w:szCs w:val="20"/>
               </w:rPr>
-              <w:t>per additional 1kg</w:t>
+              <w:t xml:space="preserve">per additional </w:t>
+            </w:r>
+            <w:r>
+              <w:rPr>
+                <w:rFonts w:ascii="Times New Roman" w:hAnsi="Times New Roman" w:cs="Times New Roman"/>
+                <w:sz w:val="20"/>
+                <w:szCs w:val="20"/>
+              </w:rPr>
+              <w:t>100g</w:t>
             </w:r>
           </w:p>
         </w:tc>
@@ -2931,7 +3002,15 @@
                 <w:sz w:val="20"/>
                 <w:szCs w:val="20"/>
               </w:rPr>
-              <w:t>per additional 1kg</w:t>
+              <w:t xml:space="preserve">per additional </w:t>
+            </w:r>
+            <w:r>
+              <w:rPr>
+                <w:rFonts w:ascii="Times New Roman" w:hAnsi="Times New Roman" w:cs="Times New Roman"/>
+                <w:sz w:val="20"/>
+                <w:szCs w:val="20"/>
+              </w:rPr>
+              <w:t>100g</w:t>
             </w:r>
           </w:p>
         </w:tc>
@@ -3461,7 +3540,15 @@
                 <w:sz w:val="20"/>
                 <w:szCs w:val="20"/>
               </w:rPr>
-              <w:t>per additional 1kg</w:t>
+              <w:t xml:space="preserve">per additional </w:t>
+            </w:r>
+            <w:r>
+              <w:rPr>
+                <w:rFonts w:ascii="Times New Roman" w:hAnsi="Times New Roman" w:cs="Times New Roman"/>
+                <w:sz w:val="20"/>
+                <w:szCs w:val="20"/>
+              </w:rPr>
+              <w:t>100g</w:t>
             </w:r>
           </w:p>
         </w:tc>
@@ -3786,7 +3873,15 @@
                 <w:sz w:val="20"/>
                 <w:szCs w:val="20"/>
               </w:rPr>
-              <w:t>per additional 1kg</w:t>
+              <w:t xml:space="preserve">per additional </w:t>
+            </w:r>
+            <w:r>
+              <w:rPr>
+                <w:rFonts w:ascii="Times New Roman" w:hAnsi="Times New Roman" w:cs="Times New Roman"/>
+                <w:sz w:val="20"/>
+                <w:szCs w:val="20"/>
+              </w:rPr>
+              <w:t>100g</w:t>
             </w:r>
           </w:p>
         </w:tc>
@@ -4111,7 +4206,15 @@
                 <w:sz w:val="20"/>
                 <w:szCs w:val="20"/>
               </w:rPr>
-              <w:t>per additional 1kg</w:t>
+              <w:t xml:space="preserve">per additional </w:t>
+            </w:r>
+            <w:r>
+              <w:rPr>
+                <w:rFonts w:ascii="Times New Roman" w:hAnsi="Times New Roman" w:cs="Times New Roman"/>
+                <w:sz w:val="20"/>
+                <w:szCs w:val="20"/>
+              </w:rPr>
+              <w:t>100g</w:t>
             </w:r>
           </w:p>
         </w:tc>
@@ -4964,7 +5067,15 @@
                 <w:sz w:val="20"/>
                 <w:szCs w:val="20"/>
               </w:rPr>
-              <w:t>per additional 1kg</w:t>
+              <w:t xml:space="preserve">per additional </w:t>
+            </w:r>
+            <w:r>
+              <w:rPr>
+                <w:rFonts w:ascii="Times New Roman" w:hAnsi="Times New Roman" w:cs="Times New Roman"/>
+                <w:sz w:val="20"/>
+                <w:szCs w:val="20"/>
+              </w:rPr>
+              <w:t>100g</w:t>
             </w:r>
           </w:p>
         </w:tc>
@@ -5296,7 +5407,15 @@
                 <w:sz w:val="20"/>
                 <w:szCs w:val="20"/>
               </w:rPr>
-              <w:t>per additional 1kg</w:t>
+              <w:t xml:space="preserve">per additional </w:t>
+            </w:r>
+            <w:r>
+              <w:rPr>
+                <w:rFonts w:ascii="Times New Roman" w:hAnsi="Times New Roman" w:cs="Times New Roman"/>
+                <w:sz w:val="20"/>
+                <w:szCs w:val="20"/>
+              </w:rPr>
+              <w:t>100g</w:t>
             </w:r>
           </w:p>
         </w:tc>
@@ -5621,7 +5740,15 @@
                 <w:sz w:val="20"/>
                 <w:szCs w:val="20"/>
               </w:rPr>
-              <w:t>per additional 1kg</w:t>
+              <w:t xml:space="preserve">per additional </w:t>
+            </w:r>
+            <w:r>
+              <w:rPr>
+                <w:rFonts w:ascii="Times New Roman" w:hAnsi="Times New Roman" w:cs="Times New Roman"/>
+                <w:sz w:val="20"/>
+                <w:szCs w:val="20"/>
+              </w:rPr>
+              <w:t>100g</w:t>
             </w:r>
           </w:p>
         </w:tc>
@@ -6151,7 +6278,15 @@
                 <w:sz w:val="20"/>
                 <w:szCs w:val="20"/>
               </w:rPr>
-              <w:t>per additional 1kg</w:t>
+              <w:t xml:space="preserve">per additional </w:t>
+            </w:r>
+            <w:r>
+              <w:rPr>
+                <w:rFonts w:ascii="Times New Roman" w:hAnsi="Times New Roman" w:cs="Times New Roman"/>
+                <w:sz w:val="20"/>
+                <w:szCs w:val="20"/>
+              </w:rPr>
+              <w:t>100g</w:t>
             </w:r>
           </w:p>
         </w:tc>
@@ -6476,7 +6611,15 @@
                 <w:sz w:val="20"/>
                 <w:szCs w:val="20"/>
               </w:rPr>
-              <w:t>per additional 1kg</w:t>
+              <w:t xml:space="preserve">per additional </w:t>
+            </w:r>
+            <w:r>
+              <w:rPr>
+                <w:rFonts w:ascii="Times New Roman" w:hAnsi="Times New Roman" w:cs="Times New Roman"/>
+                <w:sz w:val="20"/>
+                <w:szCs w:val="20"/>
+              </w:rPr>
+              <w:t>100g</w:t>
             </w:r>
           </w:p>
         </w:tc>
@@ -6801,7 +6944,15 @@
                 <w:sz w:val="20"/>
                 <w:szCs w:val="20"/>
               </w:rPr>
-              <w:t>per additional 1kg</w:t>
+              <w:t xml:space="preserve">per additional </w:t>
+            </w:r>
+            <w:r>
+              <w:rPr>
+                <w:rFonts w:ascii="Times New Roman" w:hAnsi="Times New Roman" w:cs="Times New Roman"/>
+                <w:sz w:val="20"/>
+                <w:szCs w:val="20"/>
+              </w:rPr>
+              <w:t>100g</w:t>
             </w:r>
           </w:p>
         </w:tc>
@@ -7331,7 +7482,15 @@
                 <w:sz w:val="20"/>
                 <w:szCs w:val="20"/>
               </w:rPr>
-              <w:t>per additional 1kg</w:t>
+              <w:t xml:space="preserve">per additional </w:t>
+            </w:r>
+            <w:r>
+              <w:rPr>
+                <w:rFonts w:ascii="Times New Roman" w:hAnsi="Times New Roman" w:cs="Times New Roman"/>
+                <w:sz w:val="20"/>
+                <w:szCs w:val="20"/>
+              </w:rPr>
+              <w:t>100g</w:t>
             </w:r>
           </w:p>
         </w:tc>
@@ -7656,7 +7815,15 @@
                 <w:sz w:val="20"/>
                 <w:szCs w:val="20"/>
               </w:rPr>
-              <w:t>per additional 1kg</w:t>
+              <w:t xml:space="preserve">per additional </w:t>
+            </w:r>
+            <w:r>
+              <w:rPr>
+                <w:rFonts w:ascii="Times New Roman" w:hAnsi="Times New Roman" w:cs="Times New Roman"/>
+                <w:sz w:val="20"/>
+                <w:szCs w:val="20"/>
+              </w:rPr>
+              <w:t>100g</w:t>
             </w:r>
           </w:p>
         </w:tc>
@@ -7981,7 +8148,15 @@
                 <w:sz w:val="20"/>
                 <w:szCs w:val="20"/>
               </w:rPr>
-              <w:t>per additional 1kg</w:t>
+              <w:t xml:space="preserve">per additional </w:t>
+            </w:r>
+            <w:r>
+              <w:rPr>
+                <w:rFonts w:ascii="Times New Roman" w:hAnsi="Times New Roman" w:cs="Times New Roman"/>
+                <w:sz w:val="20"/>
+                <w:szCs w:val="20"/>
+              </w:rPr>
+              <w:t>100g</w:t>
             </w:r>
           </w:p>
         </w:tc>
@@ -9023,7 +9198,15 @@
                 <w:sz w:val="20"/>
                 <w:szCs w:val="20"/>
               </w:rPr>
-              <w:t>per additional 1kg</w:t>
+              <w:t xml:space="preserve">per additional </w:t>
+            </w:r>
+            <w:r>
+              <w:rPr>
+                <w:rFonts w:ascii="Times New Roman" w:hAnsi="Times New Roman" w:cs="Times New Roman"/>
+                <w:sz w:val="20"/>
+                <w:szCs w:val="20"/>
+              </w:rPr>
+              <w:t>100g</w:t>
             </w:r>
           </w:p>
         </w:tc>
@@ -9348,7 +9531,15 @@
                 <w:sz w:val="20"/>
                 <w:szCs w:val="20"/>
               </w:rPr>
-              <w:t>per additional 1kg</w:t>
+              <w:t xml:space="preserve">per additional </w:t>
+            </w:r>
+            <w:r>
+              <w:rPr>
+                <w:rFonts w:ascii="Times New Roman" w:hAnsi="Times New Roman" w:cs="Times New Roman"/>
+                <w:sz w:val="20"/>
+                <w:szCs w:val="20"/>
+              </w:rPr>
+              <w:t>100g</w:t>
             </w:r>
           </w:p>
         </w:tc>
@@ -9681,7 +9872,15 @@
                 <w:sz w:val="20"/>
                 <w:szCs w:val="20"/>
               </w:rPr>
-              <w:t>per additional 1kg</w:t>
+              <w:t xml:space="preserve">per additional </w:t>
+            </w:r>
+            <w:r>
+              <w:rPr>
+                <w:rFonts w:ascii="Times New Roman" w:hAnsi="Times New Roman" w:cs="Times New Roman"/>
+                <w:sz w:val="20"/>
+                <w:szCs w:val="20"/>
+              </w:rPr>
+              <w:t>100g</w:t>
             </w:r>
           </w:p>
         </w:tc>
@@ -10219,7 +10418,15 @@
                 <w:sz w:val="20"/>
                 <w:szCs w:val="20"/>
               </w:rPr>
-              <w:t>per additional 1kg</w:t>
+              <w:t xml:space="preserve">per additional </w:t>
+            </w:r>
+            <w:r>
+              <w:rPr>
+                <w:rFonts w:ascii="Times New Roman" w:hAnsi="Times New Roman" w:cs="Times New Roman"/>
+                <w:sz w:val="20"/>
+                <w:szCs w:val="20"/>
+              </w:rPr>
+              <w:t>100g</w:t>
             </w:r>
           </w:p>
         </w:tc>
@@ -10544,7 +10751,15 @@
                 <w:sz w:val="20"/>
                 <w:szCs w:val="20"/>
               </w:rPr>
-              <w:t>per additional 1kg</w:t>
+              <w:t xml:space="preserve">per additional </w:t>
+            </w:r>
+            <w:r>
+              <w:rPr>
+                <w:rFonts w:ascii="Times New Roman" w:hAnsi="Times New Roman" w:cs="Times New Roman"/>
+                <w:sz w:val="20"/>
+                <w:szCs w:val="20"/>
+              </w:rPr>
+              <w:t>100g</w:t>
             </w:r>
           </w:p>
         </w:tc>
@@ -10869,7 +11084,15 @@
                 <w:sz w:val="20"/>
                 <w:szCs w:val="20"/>
               </w:rPr>
-              <w:t>per additional 1kg</w:t>
+              <w:t xml:space="preserve">per additional </w:t>
+            </w:r>
+            <w:r>
+              <w:rPr>
+                <w:rFonts w:ascii="Times New Roman" w:hAnsi="Times New Roman" w:cs="Times New Roman"/>
+                <w:sz w:val="20"/>
+                <w:szCs w:val="20"/>
+              </w:rPr>
+              <w:t>100g</w:t>
             </w:r>
           </w:p>
         </w:tc>
@@ -11399,7 +11622,15 @@
                 <w:sz w:val="20"/>
                 <w:szCs w:val="20"/>
               </w:rPr>
-              <w:t>per additional 1kg</w:t>
+              <w:t xml:space="preserve">per additional </w:t>
+            </w:r>
+            <w:r>
+              <w:rPr>
+                <w:rFonts w:ascii="Times New Roman" w:hAnsi="Times New Roman" w:cs="Times New Roman"/>
+                <w:sz w:val="20"/>
+                <w:szCs w:val="20"/>
+              </w:rPr>
+              <w:t>100g</w:t>
             </w:r>
           </w:p>
         </w:tc>
@@ -11724,7 +11955,15 @@
                 <w:sz w:val="20"/>
                 <w:szCs w:val="20"/>
               </w:rPr>
-              <w:t>per additional 1kg</w:t>
+              <w:t xml:space="preserve">per additional </w:t>
+            </w:r>
+            <w:r>
+              <w:rPr>
+                <w:rFonts w:ascii="Times New Roman" w:hAnsi="Times New Roman" w:cs="Times New Roman"/>
+                <w:sz w:val="20"/>
+                <w:szCs w:val="20"/>
+              </w:rPr>
+              <w:t>100g</w:t>
             </w:r>
           </w:p>
         </w:tc>
@@ -12049,7 +12288,15 @@
                 <w:sz w:val="20"/>
                 <w:szCs w:val="20"/>
               </w:rPr>
-              <w:t>per additional 1kg</w:t>
+              <w:t xml:space="preserve">per additional </w:t>
+            </w:r>
+            <w:r>
+              <w:rPr>
+                <w:rFonts w:ascii="Times New Roman" w:hAnsi="Times New Roman" w:cs="Times New Roman"/>
+                <w:sz w:val="20"/>
+                <w:szCs w:val="20"/>
+              </w:rPr>
+              <w:t>100g</w:t>
             </w:r>
           </w:p>
         </w:tc>

</xml_diff>